<commit_message>
Create new branch and add gui
</commit_message>
<xml_diff>
--- a/text.docx
+++ b/text.docx
@@ -2,6 +2,16 @@
 <file path=word/document.xml><?xml version="1.0" encoding="utf-8"?>
 <w:document xmlns:wpc="http://schemas.microsoft.com/office/word/2010/wordprocessingCanvas" xmlns:mo="http://schemas.microsoft.com/office/mac/office/2008/main" xmlns:mc="http://schemas.openxmlformats.org/markup-compatibility/2006" xmlns:mv="urn:schemas-microsoft-com:mac:vml" xmlns:o="urn:schemas-microsoft-com:office:office" xmlns:r="http://schemas.openxmlformats.org/officeDocument/2006/relationships" xmlns:m="http://schemas.openxmlformats.org/officeDocument/2006/math" xmlns:v="urn:schemas-microsoft-com:vml" xmlns:wp14="http://schemas.microsoft.com/office/word/2010/wordprocessingDrawing" xmlns:wp="http://schemas.openxmlformats.org/drawingml/2006/wordprocessingDrawing" xmlns:w10="urn:schemas-microsoft-com:office:word" xmlns:w="http://schemas.openxmlformats.org/wordprocessingml/2006/main" xmlns:w14="http://schemas.microsoft.com/office/word/2010/wordml" xmlns:wpg="http://schemas.microsoft.com/office/word/2010/wordprocessingGroup" xmlns:wpi="http://schemas.microsoft.com/office/word/2010/wordprocessingInk" xmlns:wne="http://schemas.microsoft.com/office/word/2006/wordml" xmlns:wps="http://schemas.microsoft.com/office/word/2010/wordprocessingShape" mc:Ignorable="w14 wp14">
   <w:body>
+    <w:p>
+      <w:pPr>
+        <w:pStyle w:val="Heading4"/>
+      </w:pPr>
+      <w:r>
+        <w:t xml:space="preserve">            Шведов Александр Сергеевич</w:t>
+        <w:br/>
+        <w:t xml:space="preserve">    </w:t>
+      </w:r>
+    </w:p>
     <w:p>
       <w:pPr>
         <w:pStyle w:val="Heading3"/>
@@ -23,7 +33,7 @@
         <w:br/>
         <w:t>Статус: In Progress</w:t>
         <w:br/>
-        <w:t>Список проектов: 9597, 9590, 9896, 9899, 9600</w:t>
+        <w:t>Список проектов: 9590, 9899, 9896, 9600, 9597</w:t>
         <w:br/>
       </w:r>
     </w:p>
@@ -173,7 +183,7 @@
         <w:br/>
         <w:t>Статус: Done</w:t>
         <w:br/>
-        <w:t>Список проектов: 9896, 9596, 9597, 9590</w:t>
+        <w:t>Список проектов: 9596, 9896, 9597, 9590</w:t>
         <w:br/>
       </w:r>
     </w:p>
@@ -198,7 +208,7 @@
         <w:br/>
         <w:t>Статус: Done</w:t>
         <w:br/>
-        <w:t>Список проектов: 9896, 9596</w:t>
+        <w:t>Список проектов: 9596, 9896</w:t>
         <w:br/>
       </w:r>
     </w:p>
@@ -373,7 +383,7 @@
         <w:br/>
         <w:t>Статус: Done</w:t>
         <w:br/>
-        <w:t>Список проектов: 9896, 9596, 9597, 9590</w:t>
+        <w:t>Список проектов: 9596, 9896, 9597, 9590</w:t>
         <w:br/>
       </w:r>
     </w:p>

</xml_diff>